<commit_message>
week6-word-captions to images added
</commit_message>
<xml_diff>
--- a/SID218171889-A3-Portfolio.docx
+++ b/SID218171889-A3-Portfolio.docx
@@ -119,33 +119,29 @@
     <w:p>
       <w:pPr>
         <w:pStyle w:val="ListParagraph"/>
-      </w:pPr>
-    </w:p>
-    <w:p>
-      <w:pPr>
-        <w:pStyle w:val="ListParagraph"/>
+        <w:ind w:left="1440"/>
       </w:pPr>
       <w:r>
         <w:rPr>
           <w:noProof/>
         </w:rPr>
         <w:drawing>
-          <wp:anchor distT="0" distB="0" distL="114300" distR="114300" simplePos="0" relativeHeight="251659264" behindDoc="1" locked="0" layoutInCell="1" allowOverlap="1" wp14:anchorId="246C3E56" wp14:editId="67A03BA9">
+          <wp:anchor distT="0" distB="0" distL="114300" distR="114300" simplePos="0" relativeHeight="251659264" behindDoc="1" locked="0" layoutInCell="1" allowOverlap="1" wp14:anchorId="7BEC1791" wp14:editId="2B5104A5">
             <wp:simplePos x="0" y="0"/>
             <wp:positionH relativeFrom="column">
-              <wp:posOffset>812800</wp:posOffset>
+              <wp:posOffset>946785</wp:posOffset>
             </wp:positionH>
             <wp:positionV relativeFrom="paragraph">
-              <wp:posOffset>67310</wp:posOffset>
+              <wp:posOffset>101438</wp:posOffset>
             </wp:positionV>
-            <wp:extent cx="4911725" cy="3683000"/>
-            <wp:effectExtent l="0" t="0" r="3175" b="0"/>
+            <wp:extent cx="4463415" cy="3345815"/>
+            <wp:effectExtent l="0" t="0" r="0" b="6985"/>
             <wp:wrapTight wrapText="bothSides">
               <wp:wrapPolygon edited="0">
                 <wp:start x="0" y="0"/>
-                <wp:lineTo x="0" y="21451"/>
-                <wp:lineTo x="21530" y="21451"/>
-                <wp:lineTo x="21530" y="0"/>
+                <wp:lineTo x="0" y="21522"/>
+                <wp:lineTo x="21480" y="21522"/>
+                <wp:lineTo x="21480" y="0"/>
                 <wp:lineTo x="0" y="0"/>
               </wp:wrapPolygon>
             </wp:wrapTight>
@@ -175,7 +171,7 @@
                   <pic:spPr>
                     <a:xfrm>
                       <a:off x="0" y="0"/>
-                      <a:ext cx="4911725" cy="3683000"/>
+                      <a:ext cx="4463415" cy="3345815"/>
                     </a:xfrm>
                     <a:prstGeom prst="rect">
                       <a:avLst/>
@@ -274,24 +270,20 @@
         <w:pStyle w:val="ListParagraph"/>
       </w:pPr>
     </w:p>
-    <w:p>
-      <w:pPr>
-        <w:pStyle w:val="ListParagraph"/>
-      </w:pPr>
-    </w:p>
-    <w:p>
-      <w:pPr>
-        <w:pStyle w:val="ListParagraph"/>
-      </w:pPr>
-    </w:p>
-    <w:p>
-      <w:pPr>
-        <w:pStyle w:val="ListParagraph"/>
-      </w:pPr>
-    </w:p>
-    <w:p>
-      <w:pPr>
-        <w:pStyle w:val="ListParagraph"/>
+    <w:p/>
+    <w:p>
+      <w:pPr>
+        <w:pStyle w:val="ListParagraph"/>
+        <w:ind w:left="1440" w:firstLine="720"/>
+      </w:pPr>
+      <w:r>
+        <w:t>One Shape gotten right, one got wrong.</w:t>
+      </w:r>
+    </w:p>
+    <w:p>
+      <w:pPr>
+        <w:pStyle w:val="ListParagraph"/>
+        <w:ind w:left="1440" w:firstLine="720"/>
       </w:pPr>
     </w:p>
     <w:p>
@@ -306,19 +298,19 @@
           <wp:anchor distT="0" distB="0" distL="114300" distR="114300" simplePos="0" relativeHeight="251660288" behindDoc="1" locked="0" layoutInCell="1" allowOverlap="1" wp14:anchorId="7F9B6253" wp14:editId="071808EF">
             <wp:simplePos x="0" y="0"/>
             <wp:positionH relativeFrom="margin">
-              <wp:posOffset>762000</wp:posOffset>
+              <wp:posOffset>985260</wp:posOffset>
             </wp:positionH>
             <wp:positionV relativeFrom="paragraph">
-              <wp:posOffset>17780</wp:posOffset>
+              <wp:posOffset>185189</wp:posOffset>
             </wp:positionV>
-            <wp:extent cx="4911725" cy="3683000"/>
-            <wp:effectExtent l="0" t="0" r="3175" b="0"/>
+            <wp:extent cx="4465205" cy="3348182"/>
+            <wp:effectExtent l="0" t="0" r="0" b="5080"/>
             <wp:wrapTight wrapText="bothSides">
               <wp:wrapPolygon edited="0">
                 <wp:start x="0" y="0"/>
-                <wp:lineTo x="0" y="21451"/>
-                <wp:lineTo x="21530" y="21451"/>
-                <wp:lineTo x="21530" y="0"/>
+                <wp:lineTo x="0" y="21510"/>
+                <wp:lineTo x="21474" y="21510"/>
+                <wp:lineTo x="21474" y="0"/>
                 <wp:lineTo x="0" y="0"/>
               </wp:wrapPolygon>
             </wp:wrapTight>
@@ -348,7 +340,7 @@
                   <pic:spPr>
                     <a:xfrm>
                       <a:off x="0" y="0"/>
-                      <a:ext cx="4911725" cy="3683000"/>
+                      <a:ext cx="4465205" cy="3348182"/>
                     </a:xfrm>
                     <a:prstGeom prst="rect">
                       <a:avLst/>
@@ -466,27 +458,33 @@
       <w:pPr>
         <w:pStyle w:val="ListParagraph"/>
       </w:pPr>
-    </w:p>
-    <w:p>
-      <w:pPr>
-        <w:pStyle w:val="ListParagraph"/>
-      </w:pPr>
-    </w:p>
-    <w:p>
-      <w:pPr>
-        <w:pStyle w:val="ListParagraph"/>
-      </w:pPr>
-    </w:p>
-    <w:p>
-      <w:pPr>
-        <w:pStyle w:val="ListParagraph"/>
-      </w:pPr>
-    </w:p>
-    <w:p>
-      <w:pPr>
-        <w:pStyle w:val="ListParagraph"/>
-      </w:pPr>
-      <w:bookmarkStart w:id="0" w:name="_GoBack"/>
+      <w:r>
+        <w:tab/>
+      </w:r>
+      <w:r>
+        <w:tab/>
+        <w:t>Two shapes gotten wright</w:t>
+      </w:r>
+    </w:p>
+    <w:p>
+      <w:pPr>
+        <w:pStyle w:val="ListParagraph"/>
+      </w:pPr>
+    </w:p>
+    <w:p>
+      <w:pPr>
+        <w:pStyle w:val="ListParagraph"/>
+      </w:pPr>
+    </w:p>
+    <w:p>
+      <w:pPr>
+        <w:pStyle w:val="ListParagraph"/>
+      </w:pPr>
+    </w:p>
+    <w:p>
+      <w:pPr>
+        <w:pStyle w:val="ListParagraph"/>
+      </w:pPr>
       <w:r>
         <w:rPr>
           <w:noProof/>
@@ -555,112 +553,123 @@
           </wp:anchor>
         </w:drawing>
       </w:r>
+    </w:p>
+    <w:p>
+      <w:pPr>
+        <w:pStyle w:val="ListParagraph"/>
+      </w:pPr>
+    </w:p>
+    <w:p>
+      <w:pPr>
+        <w:pStyle w:val="ListParagraph"/>
+      </w:pPr>
+    </w:p>
+    <w:p>
+      <w:pPr>
+        <w:pStyle w:val="ListParagraph"/>
+      </w:pPr>
+    </w:p>
+    <w:p>
+      <w:pPr>
+        <w:pStyle w:val="ListParagraph"/>
+      </w:pPr>
+    </w:p>
+    <w:p>
+      <w:pPr>
+        <w:pStyle w:val="ListParagraph"/>
+      </w:pPr>
+    </w:p>
+    <w:p>
+      <w:pPr>
+        <w:pStyle w:val="ListParagraph"/>
+      </w:pPr>
+    </w:p>
+    <w:p>
+      <w:pPr>
+        <w:pStyle w:val="ListParagraph"/>
+      </w:pPr>
+    </w:p>
+    <w:p>
+      <w:pPr>
+        <w:pStyle w:val="ListParagraph"/>
+      </w:pPr>
+    </w:p>
+    <w:p>
+      <w:pPr>
+        <w:pStyle w:val="ListParagraph"/>
+      </w:pPr>
+    </w:p>
+    <w:p>
+      <w:pPr>
+        <w:pStyle w:val="ListParagraph"/>
+      </w:pPr>
+    </w:p>
+    <w:p>
+      <w:pPr>
+        <w:pStyle w:val="ListParagraph"/>
+      </w:pPr>
+    </w:p>
+    <w:p>
+      <w:pPr>
+        <w:pStyle w:val="ListParagraph"/>
+      </w:pPr>
+    </w:p>
+    <w:p>
+      <w:pPr>
+        <w:pStyle w:val="ListParagraph"/>
+      </w:pPr>
+    </w:p>
+    <w:p>
+      <w:pPr>
+        <w:pStyle w:val="ListParagraph"/>
+      </w:pPr>
+    </w:p>
+    <w:p>
+      <w:pPr>
+        <w:pStyle w:val="ListParagraph"/>
+      </w:pPr>
+    </w:p>
+    <w:p>
+      <w:pPr>
+        <w:pStyle w:val="ListParagraph"/>
+      </w:pPr>
+    </w:p>
+    <w:p>
+      <w:pPr>
+        <w:pStyle w:val="ListParagraph"/>
+      </w:pPr>
+    </w:p>
+    <w:p>
+      <w:pPr>
+        <w:pStyle w:val="ListParagraph"/>
+      </w:pPr>
+    </w:p>
+    <w:p>
+      <w:pPr>
+        <w:pStyle w:val="ListParagraph"/>
+      </w:pPr>
+    </w:p>
+    <w:p>
+      <w:pPr>
+        <w:pStyle w:val="ListParagraph"/>
+      </w:pPr>
+    </w:p>
+    <w:p>
+      <w:pPr>
+        <w:pStyle w:val="ListParagraph"/>
+      </w:pPr>
+      <w:r>
+        <w:tab/>
+      </w:r>
+      <w:r>
+        <w:tab/>
+        <w:t>G</w:t>
+      </w:r>
+      <w:r>
+        <w:t>ame completed, faded into green.</w:t>
+      </w:r>
+      <w:bookmarkStart w:id="0" w:name="_GoBack"/>
       <w:bookmarkEnd w:id="0"/>
-    </w:p>
-    <w:p>
-      <w:pPr>
-        <w:pStyle w:val="ListParagraph"/>
-      </w:pPr>
-    </w:p>
-    <w:p>
-      <w:pPr>
-        <w:pStyle w:val="ListParagraph"/>
-      </w:pPr>
-    </w:p>
-    <w:p>
-      <w:pPr>
-        <w:pStyle w:val="ListParagraph"/>
-      </w:pPr>
-    </w:p>
-    <w:p>
-      <w:pPr>
-        <w:pStyle w:val="ListParagraph"/>
-      </w:pPr>
-    </w:p>
-    <w:p>
-      <w:pPr>
-        <w:pStyle w:val="ListParagraph"/>
-      </w:pPr>
-    </w:p>
-    <w:p>
-      <w:pPr>
-        <w:pStyle w:val="ListParagraph"/>
-      </w:pPr>
-    </w:p>
-    <w:p>
-      <w:pPr>
-        <w:pStyle w:val="ListParagraph"/>
-      </w:pPr>
-    </w:p>
-    <w:p>
-      <w:pPr>
-        <w:pStyle w:val="ListParagraph"/>
-      </w:pPr>
-    </w:p>
-    <w:p>
-      <w:pPr>
-        <w:pStyle w:val="ListParagraph"/>
-      </w:pPr>
-    </w:p>
-    <w:p>
-      <w:pPr>
-        <w:pStyle w:val="ListParagraph"/>
-      </w:pPr>
-    </w:p>
-    <w:p>
-      <w:pPr>
-        <w:pStyle w:val="ListParagraph"/>
-      </w:pPr>
-    </w:p>
-    <w:p>
-      <w:pPr>
-        <w:pStyle w:val="ListParagraph"/>
-      </w:pPr>
-    </w:p>
-    <w:p>
-      <w:pPr>
-        <w:pStyle w:val="ListParagraph"/>
-      </w:pPr>
-    </w:p>
-    <w:p>
-      <w:pPr>
-        <w:pStyle w:val="ListParagraph"/>
-      </w:pPr>
-    </w:p>
-    <w:p>
-      <w:pPr>
-        <w:pStyle w:val="ListParagraph"/>
-      </w:pPr>
-    </w:p>
-    <w:p>
-      <w:pPr>
-        <w:pStyle w:val="ListParagraph"/>
-      </w:pPr>
-    </w:p>
-    <w:p>
-      <w:pPr>
-        <w:pStyle w:val="ListParagraph"/>
-      </w:pPr>
-    </w:p>
-    <w:p>
-      <w:pPr>
-        <w:pStyle w:val="ListParagraph"/>
-      </w:pPr>
-    </w:p>
-    <w:p>
-      <w:pPr>
-        <w:pStyle w:val="ListParagraph"/>
-      </w:pPr>
-    </w:p>
-    <w:p>
-      <w:pPr>
-        <w:pStyle w:val="ListParagraph"/>
-      </w:pPr>
-    </w:p>
-    <w:p>
-      <w:pPr>
-        <w:pStyle w:val="ListParagraph"/>
-      </w:pPr>
     </w:p>
     <w:p>
       <w:pPr>

</xml_diff>